<commit_message>
checking the git working
</commit_message>
<xml_diff>
--- a/End to End Machine Learning project.docx
+++ b/End to End Machine Learning project.docx
@@ -89,7 +89,15 @@
         </w:numPr>
       </w:pPr>
       <w:r>
-        <w:t>Create a new repository “mlproject”</w:t>
+        <w:t>Create a new repository “</w:t>
+      </w:r>
+      <w:proofErr w:type="spellStart"/>
+      <w:r>
+        <w:t>mlproject</w:t>
+      </w:r>
+      <w:proofErr w:type="spellEnd"/>
+      <w:r>
+        <w:t>”</w:t>
       </w:r>
     </w:p>
     <w:p>
@@ -148,8 +156,13 @@
           <w:numId w:val="2"/>
         </w:numPr>
       </w:pPr>
-      <w:r>
-        <w:t xml:space="preserve">First we need to make sure that we are in sync with the </w:t>
+      <w:proofErr w:type="gramStart"/>
+      <w:r>
+        <w:t>First</w:t>
+      </w:r>
+      <w:proofErr w:type="gramEnd"/>
+      <w:r>
+        <w:t xml:space="preserve"> we need to make sure that we are in sync with the </w:t>
       </w:r>
       <w:r>
         <w:t>GitHub</w:t>
@@ -176,7 +189,15 @@
         <w:ind w:left="1080"/>
       </w:pPr>
       <w:r>
-        <w:t>(select cmd in terminal and use below command)</w:t>
+        <w:t xml:space="preserve">(select </w:t>
+      </w:r>
+      <w:proofErr w:type="spellStart"/>
+      <w:r>
+        <w:t>cmd</w:t>
+      </w:r>
+      <w:proofErr w:type="spellEnd"/>
+      <w:r>
+        <w:t xml:space="preserve"> in terminal and use below command)</w:t>
       </w:r>
     </w:p>
     <w:p>
@@ -184,11 +205,33 @@
         <w:pStyle w:val="ListParagraph"/>
         <w:ind w:left="1080"/>
       </w:pPr>
+      <w:proofErr w:type="spellStart"/>
       <w:r>
         <w:rPr>
           <w:highlight w:val="lightGray"/>
         </w:rPr>
-        <w:t>conda create -p venv python==3.8 -y</w:t>
+        <w:t>conda</w:t>
+      </w:r>
+      <w:proofErr w:type="spellEnd"/>
+      <w:r>
+        <w:rPr>
+          <w:highlight w:val="lightGray"/>
+        </w:rPr>
+        <w:t xml:space="preserve"> create -p </w:t>
+      </w:r>
+      <w:proofErr w:type="spellStart"/>
+      <w:r>
+        <w:rPr>
+          <w:highlight w:val="lightGray"/>
+        </w:rPr>
+        <w:t>venv</w:t>
+      </w:r>
+      <w:proofErr w:type="spellEnd"/>
+      <w:r>
+        <w:rPr>
+          <w:highlight w:val="lightGray"/>
+        </w:rPr>
+        <w:t xml:space="preserve"> python==3.8 -y</w:t>
       </w:r>
     </w:p>
     <w:p>
@@ -217,11 +260,33 @@
         <w:pStyle w:val="ListParagraph"/>
         <w:ind w:left="1080"/>
       </w:pPr>
+      <w:proofErr w:type="spellStart"/>
       <w:r>
         <w:rPr>
           <w:highlight w:val="lightGray"/>
         </w:rPr>
-        <w:t>conda activate venv/</w:t>
+        <w:t>conda</w:t>
+      </w:r>
+      <w:proofErr w:type="spellEnd"/>
+      <w:r>
+        <w:rPr>
+          <w:highlight w:val="lightGray"/>
+        </w:rPr>
+        <w:t xml:space="preserve"> activate </w:t>
+      </w:r>
+      <w:proofErr w:type="spellStart"/>
+      <w:r>
+        <w:rPr>
+          <w:highlight w:val="lightGray"/>
+        </w:rPr>
+        <w:t>venv</w:t>
+      </w:r>
+      <w:proofErr w:type="spellEnd"/>
+      <w:r>
+        <w:rPr>
+          <w:highlight w:val="lightGray"/>
+        </w:rPr>
+        <w:t>/</w:t>
       </w:r>
     </w:p>
     <w:p>
@@ -604,7 +669,33 @@
           <w:lang w:eastAsia="en-IN"/>
           <w14:ligatures w14:val="none"/>
         </w:rPr>
-        <w:t xml:space="preserve">to push the data into github repo we need to set git global </w:t>
+        <w:t xml:space="preserve">to push the data into </w:t>
+      </w:r>
+      <w:proofErr w:type="spellStart"/>
+      <w:r>
+        <w:rPr>
+          <w:rFonts w:ascii="Consolas" w:eastAsia="Times New Roman" w:hAnsi="Consolas" w:cs="Courier New"/>
+          <w:color w:val="1F2328"/>
+          <w:kern w:val="0"/>
+          <w:sz w:val="21"/>
+          <w:szCs w:val="21"/>
+          <w:lang w:eastAsia="en-IN"/>
+          <w14:ligatures w14:val="none"/>
+        </w:rPr>
+        <w:t>github</w:t>
+      </w:r>
+      <w:proofErr w:type="spellEnd"/>
+      <w:r>
+        <w:rPr>
+          <w:rFonts w:ascii="Consolas" w:eastAsia="Times New Roman" w:hAnsi="Consolas" w:cs="Courier New"/>
+          <w:color w:val="1F2328"/>
+          <w:kern w:val="0"/>
+          <w:sz w:val="21"/>
+          <w:szCs w:val="21"/>
+          <w:lang w:eastAsia="en-IN"/>
+          <w14:ligatures w14:val="none"/>
+        </w:rPr>
+        <w:t xml:space="preserve"> repo we need to set git global </w:t>
       </w:r>
     </w:p>
     <w:p>
@@ -747,7 +838,33 @@
           <w:bdr w:val="none" w:sz="0" w:space="0" w:color="auto" w:frame="1"/>
           <w:shd w:val="clear" w:color="auto" w:fill="EEEEEE"/>
         </w:rPr>
-        <w:t>git config --global user.email johndoe@example.com</w:t>
+        <w:t xml:space="preserve">git config --global </w:t>
+      </w:r>
+      <w:proofErr w:type="spellStart"/>
+      <w:r>
+        <w:rPr>
+          <w:rStyle w:val="HTMLCode"/>
+          <w:rFonts w:asciiTheme="minorHAnsi" w:eastAsiaTheme="majorEastAsia" w:hAnsiTheme="minorHAnsi" w:cstheme="minorHAnsi"/>
+          <w:color w:val="333333"/>
+          <w:sz w:val="22"/>
+          <w:szCs w:val="22"/>
+          <w:bdr w:val="none" w:sz="0" w:space="0" w:color="auto" w:frame="1"/>
+          <w:shd w:val="clear" w:color="auto" w:fill="EEEEEE"/>
+        </w:rPr>
+        <w:t>user.email</w:t>
+      </w:r>
+      <w:proofErr w:type="spellEnd"/>
+      <w:r>
+        <w:rPr>
+          <w:rStyle w:val="HTMLCode"/>
+          <w:rFonts w:asciiTheme="minorHAnsi" w:eastAsiaTheme="majorEastAsia" w:hAnsiTheme="minorHAnsi" w:cstheme="minorHAnsi"/>
+          <w:color w:val="333333"/>
+          <w:sz w:val="22"/>
+          <w:szCs w:val="22"/>
+          <w:bdr w:val="none" w:sz="0" w:space="0" w:color="auto" w:frame="1"/>
+          <w:shd w:val="clear" w:color="auto" w:fill="EEEEEE"/>
+        </w:rPr>
+        <w:t xml:space="preserve"> johndoe@example.com</w:t>
       </w:r>
     </w:p>
     <w:p>
@@ -1333,6 +1450,7 @@
         </w:rPr>
         <w:t xml:space="preserve"> </w:t>
       </w:r>
+      <w:proofErr w:type="spellStart"/>
       <w:r>
         <w:rPr>
           <w:rFonts w:ascii="Consolas" w:eastAsia="Times New Roman" w:hAnsi="Consolas" w:cs="Times New Roman"/>
@@ -1345,6 +1463,7 @@
         </w:rPr>
         <w:t>setuptools</w:t>
       </w:r>
+      <w:proofErr w:type="spellEnd"/>
       <w:r>
         <w:rPr>
           <w:rFonts w:ascii="Consolas" w:eastAsia="Times New Roman" w:hAnsi="Consolas" w:cs="Times New Roman"/>
@@ -1381,6 +1500,7 @@
         </w:rPr>
         <w:t xml:space="preserve"> </w:t>
       </w:r>
+      <w:proofErr w:type="spellStart"/>
       <w:r>
         <w:rPr>
           <w:rFonts w:ascii="Consolas" w:eastAsia="Times New Roman" w:hAnsi="Consolas" w:cs="Times New Roman"/>
@@ -1393,6 +1513,7 @@
         </w:rPr>
         <w:t>find_packages</w:t>
       </w:r>
+      <w:proofErr w:type="spellEnd"/>
       <w:r>
         <w:rPr>
           <w:rFonts w:ascii="Consolas" w:eastAsia="Times New Roman" w:hAnsi="Consolas" w:cs="Times New Roman"/>
@@ -1580,7 +1701,33 @@
           <w:lang w:eastAsia="en-IN"/>
           <w14:ligatures w14:val="none"/>
         </w:rPr>
-        <w:t>"mlproject"</w:t>
+        <w:t>"</w:t>
+      </w:r>
+      <w:proofErr w:type="spellStart"/>
+      <w:r>
+        <w:rPr>
+          <w:rFonts w:ascii="Consolas" w:eastAsia="Times New Roman" w:hAnsi="Consolas" w:cs="Times New Roman"/>
+          <w:color w:val="CE9178"/>
+          <w:kern w:val="0"/>
+          <w:sz w:val="21"/>
+          <w:szCs w:val="21"/>
+          <w:lang w:eastAsia="en-IN"/>
+          <w14:ligatures w14:val="none"/>
+        </w:rPr>
+        <w:t>mlproject</w:t>
+      </w:r>
+      <w:proofErr w:type="spellEnd"/>
+      <w:r>
+        <w:rPr>
+          <w:rFonts w:ascii="Consolas" w:eastAsia="Times New Roman" w:hAnsi="Consolas" w:cs="Times New Roman"/>
+          <w:color w:val="CE9178"/>
+          <w:kern w:val="0"/>
+          <w:sz w:val="21"/>
+          <w:szCs w:val="21"/>
+          <w:lang w:eastAsia="en-IN"/>
+          <w14:ligatures w14:val="none"/>
+        </w:rPr>
+        <w:t>"</w:t>
       </w:r>
       <w:r>
         <w:rPr>
@@ -1768,6 +1915,7 @@
         </w:rPr>
         <w:t>"</w:t>
       </w:r>
+      <w:proofErr w:type="spellStart"/>
       <w:r>
         <w:rPr>
           <w:rFonts w:ascii="Consolas" w:eastAsia="Times New Roman" w:hAnsi="Consolas" w:cs="Times New Roman"/>
@@ -1780,6 +1928,7 @@
         </w:rPr>
         <w:t>yourname</w:t>
       </w:r>
+      <w:proofErr w:type="spellEnd"/>
       <w:r>
         <w:rPr>
           <w:rFonts w:ascii="Consolas" w:eastAsia="Times New Roman" w:hAnsi="Consolas" w:cs="Times New Roman"/>
@@ -1831,6 +1980,7 @@
         </w:rPr>
         <w:t xml:space="preserve">    </w:t>
       </w:r>
+      <w:proofErr w:type="spellStart"/>
       <w:r>
         <w:rPr>
           <w:rFonts w:ascii="Consolas" w:eastAsia="Times New Roman" w:hAnsi="Consolas" w:cs="Times New Roman"/>
@@ -1843,6 +1993,7 @@
         </w:rPr>
         <w:t>author_email</w:t>
       </w:r>
+      <w:proofErr w:type="spellEnd"/>
       <w:r>
         <w:rPr>
           <w:rFonts w:ascii="Consolas" w:eastAsia="Times New Roman" w:hAnsi="Consolas" w:cs="Times New Roman"/>
@@ -1879,6 +2030,7 @@
         </w:rPr>
         <w:t>"</w:t>
       </w:r>
+      <w:proofErr w:type="spellStart"/>
       <w:r>
         <w:rPr>
           <w:rFonts w:ascii="Consolas" w:eastAsia="Times New Roman" w:hAnsi="Consolas" w:cs="Times New Roman"/>
@@ -1889,7 +2041,20 @@
           <w:lang w:eastAsia="en-IN"/>
           <w14:ligatures w14:val="none"/>
         </w:rPr>
-        <w:t>youremail id</w:t>
+        <w:t>youremail</w:t>
+      </w:r>
+      <w:proofErr w:type="spellEnd"/>
+      <w:r>
+        <w:rPr>
+          <w:rFonts w:ascii="Consolas" w:eastAsia="Times New Roman" w:hAnsi="Consolas" w:cs="Times New Roman"/>
+          <w:color w:val="CE9178"/>
+          <w:kern w:val="0"/>
+          <w:sz w:val="21"/>
+          <w:szCs w:val="21"/>
+          <w:lang w:eastAsia="en-IN"/>
+          <w14:ligatures w14:val="none"/>
+        </w:rPr>
+        <w:t xml:space="preserve"> id</w:t>
       </w:r>
       <w:r>
         <w:rPr>
@@ -1966,6 +2131,7 @@
         </w:rPr>
         <w:t>=</w:t>
       </w:r>
+      <w:proofErr w:type="spellStart"/>
       <w:r>
         <w:rPr>
           <w:rFonts w:ascii="Consolas" w:eastAsia="Times New Roman" w:hAnsi="Consolas" w:cs="Times New Roman"/>
@@ -1978,6 +2144,7 @@
         </w:rPr>
         <w:t>find_packages</w:t>
       </w:r>
+      <w:proofErr w:type="spellEnd"/>
       <w:r>
         <w:rPr>
           <w:rFonts w:ascii="Consolas" w:eastAsia="Times New Roman" w:hAnsi="Consolas" w:cs="Times New Roman"/>
@@ -2017,6 +2184,7 @@
         </w:rPr>
         <w:t xml:space="preserve">    </w:t>
       </w:r>
+      <w:proofErr w:type="spellStart"/>
       <w:r>
         <w:rPr>
           <w:rFonts w:ascii="Consolas" w:eastAsia="Times New Roman" w:hAnsi="Consolas" w:cs="Times New Roman"/>
@@ -2029,6 +2197,7 @@
         </w:rPr>
         <w:t>install_requires</w:t>
       </w:r>
+      <w:proofErr w:type="spellEnd"/>
       <w:r>
         <w:rPr>
           <w:rFonts w:ascii="Consolas" w:eastAsia="Times New Roman" w:hAnsi="Consolas" w:cs="Times New Roman"/>
@@ -2099,7 +2268,33 @@
           <w:lang w:eastAsia="en-IN"/>
           <w14:ligatures w14:val="none"/>
         </w:rPr>
-        <w:t>'numpy'</w:t>
+        <w:t>'</w:t>
+      </w:r>
+      <w:proofErr w:type="spellStart"/>
+      <w:r>
+        <w:rPr>
+          <w:rFonts w:ascii="Consolas" w:eastAsia="Times New Roman" w:hAnsi="Consolas" w:cs="Times New Roman"/>
+          <w:color w:val="CE9178"/>
+          <w:kern w:val="0"/>
+          <w:sz w:val="21"/>
+          <w:szCs w:val="21"/>
+          <w:lang w:eastAsia="en-IN"/>
+          <w14:ligatures w14:val="none"/>
+        </w:rPr>
+        <w:t>numpy</w:t>
+      </w:r>
+      <w:proofErr w:type="spellEnd"/>
+      <w:r>
+        <w:rPr>
+          <w:rFonts w:ascii="Consolas" w:eastAsia="Times New Roman" w:hAnsi="Consolas" w:cs="Times New Roman"/>
+          <w:color w:val="CE9178"/>
+          <w:kern w:val="0"/>
+          <w:sz w:val="21"/>
+          <w:szCs w:val="21"/>
+          <w:lang w:eastAsia="en-IN"/>
+          <w14:ligatures w14:val="none"/>
+        </w:rPr>
+        <w:t>'</w:t>
       </w:r>
       <w:r>
         <w:rPr>
@@ -2247,7 +2442,15 @@
         </w:numPr>
       </w:pPr>
       <w:r>
-        <w:t>Create a new folder “src” in vs code (</w:t>
+        <w:t>Create a new folder “</w:t>
+      </w:r>
+      <w:proofErr w:type="spellStart"/>
+      <w:r>
+        <w:t>src</w:t>
+      </w:r>
+      <w:proofErr w:type="spellEnd"/>
+      <w:r>
+        <w:t>” in vs code (</w:t>
       </w:r>
       <w:r>
         <w:t>source</w:t>
@@ -2265,7 +2468,15 @@
         </w:numPr>
       </w:pPr>
       <w:r>
-        <w:t>When in setup.py find_packages() is running it will go and find in how many files have __init__.py running. Considering source as a package , it will try to build it.</w:t>
+        <w:t xml:space="preserve">When in setup.py </w:t>
+      </w:r>
+      <w:proofErr w:type="spellStart"/>
+      <w:r>
+        <w:t>find_packages</w:t>
+      </w:r>
+      <w:proofErr w:type="spellEnd"/>
+      <w:r>
+        <w:t>() is running it will go and find in how many files have __init__.py running. Considering source as a package , it will try to build it.</w:t>
       </w:r>
     </w:p>
     <w:p>
@@ -2291,8 +2502,13 @@
         <w:pStyle w:val="ListParagraph"/>
         <w:ind w:left="1080"/>
       </w:pPr>
-      <w:r>
-        <w:t>get_requirements () #which will take requirements.txt it should be able to read all those files.</w:t>
+      <w:proofErr w:type="spellStart"/>
+      <w:r>
+        <w:t>get_requirements</w:t>
+      </w:r>
+      <w:proofErr w:type="spellEnd"/>
+      <w:r>
+        <w:t xml:space="preserve"> () #which will take requirements.txt it should be able to read all those files.</w:t>
       </w:r>
     </w:p>
     <w:p>
@@ -2333,6 +2549,7 @@
         </w:rPr>
         <w:t xml:space="preserve"> </w:t>
       </w:r>
+      <w:proofErr w:type="spellStart"/>
       <w:r>
         <w:rPr>
           <w:rFonts w:ascii="Consolas" w:eastAsia="Times New Roman" w:hAnsi="Consolas" w:cs="Times New Roman"/>
@@ -2345,6 +2562,7 @@
         </w:rPr>
         <w:t>get_requirements</w:t>
       </w:r>
+      <w:proofErr w:type="spellEnd"/>
       <w:r>
         <w:rPr>
           <w:rFonts w:ascii="Consolas" w:eastAsia="Times New Roman" w:hAnsi="Consolas" w:cs="Times New Roman"/>
@@ -2357,6 +2575,7 @@
         </w:rPr>
         <w:t xml:space="preserve"> (</w:t>
       </w:r>
+      <w:proofErr w:type="spellStart"/>
       <w:r>
         <w:rPr>
           <w:rFonts w:ascii="Consolas" w:eastAsia="Times New Roman" w:hAnsi="Consolas" w:cs="Times New Roman"/>
@@ -2393,6 +2612,7 @@
         </w:rPr>
         <w:t>str</w:t>
       </w:r>
+      <w:proofErr w:type="spellEnd"/>
       <w:r>
         <w:rPr>
           <w:rFonts w:ascii="Consolas" w:eastAsia="Times New Roman" w:hAnsi="Consolas" w:cs="Times New Roman"/>
@@ -2697,6 +2917,7 @@
         </w:rPr>
         <w:t xml:space="preserve"> (</w:t>
       </w:r>
+      <w:proofErr w:type="spellStart"/>
       <w:r>
         <w:rPr>
           <w:rFonts w:ascii="Consolas" w:eastAsia="Times New Roman" w:hAnsi="Consolas" w:cs="Times New Roman"/>
@@ -2709,6 +2930,7 @@
         </w:rPr>
         <w:t>file_path</w:t>
       </w:r>
+      <w:proofErr w:type="spellEnd"/>
       <w:r>
         <w:rPr>
           <w:rFonts w:ascii="Consolas" w:eastAsia="Times New Roman" w:hAnsi="Consolas" w:cs="Times New Roman"/>
@@ -2745,6 +2967,7 @@
         </w:rPr>
         <w:t xml:space="preserve"> </w:t>
       </w:r>
+      <w:proofErr w:type="spellStart"/>
       <w:r>
         <w:rPr>
           <w:rFonts w:ascii="Consolas" w:eastAsia="Times New Roman" w:hAnsi="Consolas" w:cs="Times New Roman"/>
@@ -2757,6 +2980,7 @@
         </w:rPr>
         <w:t>file_obj</w:t>
       </w:r>
+      <w:proofErr w:type="spellEnd"/>
       <w:r>
         <w:rPr>
           <w:rFonts w:ascii="Consolas" w:eastAsia="Times New Roman" w:hAnsi="Consolas" w:cs="Times New Roman"/>
@@ -2844,6 +3068,7 @@
         </w:rPr>
         <w:t xml:space="preserve"> </w:t>
       </w:r>
+      <w:proofErr w:type="spellStart"/>
       <w:r>
         <w:rPr>
           <w:rFonts w:ascii="Consolas" w:eastAsia="Times New Roman" w:hAnsi="Consolas" w:cs="Times New Roman"/>
@@ -2880,6 +3105,7 @@
         </w:rPr>
         <w:t>readlines</w:t>
       </w:r>
+      <w:proofErr w:type="spellEnd"/>
       <w:r>
         <w:rPr>
           <w:rFonts w:ascii="Consolas" w:eastAsia="Times New Roman" w:hAnsi="Consolas" w:cs="Times New Roman"/>
@@ -2902,7 +3128,33 @@
           <w:lang w:eastAsia="en-IN"/>
           <w14:ligatures w14:val="none"/>
         </w:rPr>
-        <w:t>#the line will get readed, but \n will get added</w:t>
+        <w:t xml:space="preserve">#the line will get </w:t>
+      </w:r>
+      <w:proofErr w:type="spellStart"/>
+      <w:r>
+        <w:rPr>
+          <w:rFonts w:ascii="Consolas" w:eastAsia="Times New Roman" w:hAnsi="Consolas" w:cs="Times New Roman"/>
+          <w:color w:val="6A9955"/>
+          <w:kern w:val="0"/>
+          <w:sz w:val="21"/>
+          <w:szCs w:val="21"/>
+          <w:lang w:eastAsia="en-IN"/>
+          <w14:ligatures w14:val="none"/>
+        </w:rPr>
+        <w:t>readed</w:t>
+      </w:r>
+      <w:proofErr w:type="spellEnd"/>
+      <w:r>
+        <w:rPr>
+          <w:rFonts w:ascii="Consolas" w:eastAsia="Times New Roman" w:hAnsi="Consolas" w:cs="Times New Roman"/>
+          <w:color w:val="6A9955"/>
+          <w:kern w:val="0"/>
+          <w:sz w:val="21"/>
+          <w:szCs w:val="21"/>
+          <w:lang w:eastAsia="en-IN"/>
+          <w14:ligatures w14:val="none"/>
+        </w:rPr>
+        <w:t>, but \n will get added</w:t>
       </w:r>
     </w:p>
     <w:p>
@@ -2979,6 +3231,7 @@
         </w:rPr>
         <w:t xml:space="preserve"> [ </w:t>
       </w:r>
+      <w:proofErr w:type="spellStart"/>
       <w:r>
         <w:rPr>
           <w:rFonts w:ascii="Consolas" w:eastAsia="Times New Roman" w:hAnsi="Consolas" w:cs="Times New Roman"/>
@@ -3001,7 +3254,20 @@
           <w:lang w:eastAsia="en-IN"/>
           <w14:ligatures w14:val="none"/>
         </w:rPr>
-        <w:t>.replace(</w:t>
+        <w:t>.replace</w:t>
+      </w:r>
+      <w:proofErr w:type="spellEnd"/>
+      <w:r>
+        <w:rPr>
+          <w:rFonts w:ascii="Consolas" w:eastAsia="Times New Roman" w:hAnsi="Consolas" w:cs="Times New Roman"/>
+          <w:color w:val="CCCCCC"/>
+          <w:kern w:val="0"/>
+          <w:sz w:val="21"/>
+          <w:szCs w:val="21"/>
+          <w:lang w:eastAsia="en-IN"/>
+          <w14:ligatures w14:val="none"/>
+        </w:rPr>
+        <w:t>(</w:t>
       </w:r>
       <w:r>
         <w:rPr>
@@ -3099,6 +3365,7 @@
         </w:rPr>
         <w:t xml:space="preserve"> </w:t>
       </w:r>
+      <w:proofErr w:type="spellStart"/>
       <w:r>
         <w:rPr>
           <w:rFonts w:ascii="Consolas" w:eastAsia="Times New Roman" w:hAnsi="Consolas" w:cs="Times New Roman"/>
@@ -3111,6 +3378,7 @@
         </w:rPr>
         <w:t>req</w:t>
       </w:r>
+      <w:proofErr w:type="spellEnd"/>
       <w:r>
         <w:rPr>
           <w:rFonts w:ascii="Consolas" w:eastAsia="Times New Roman" w:hAnsi="Consolas" w:cs="Times New Roman"/>
@@ -3471,14 +3739,57 @@
     </w:p>
     <w:p>
       <w:r>
-        <w:t>Mlproject.egg-info will tell us the packages which are getting installed.</w:t>
-      </w:r>
-    </w:p>
-    <w:p>
-      <w:r>
-        <w:t>We have also created a source folder, and build the packages.</w:t>
-      </w:r>
-    </w:p>
+        <w:t>m</w:t>
+      </w:r>
+      <w:r>
+        <w:t>lproject.egg-info will tell us the packages which are getting installed.</w:t>
+      </w:r>
+    </w:p>
+    <w:p>
+      <w:r>
+        <w:t xml:space="preserve">We have also created a source </w:t>
+      </w:r>
+      <w:r>
+        <w:t>folder and</w:t>
+      </w:r>
+      <w:r>
+        <w:t xml:space="preserve"> build the packages.</w:t>
+      </w:r>
+    </w:p>
+    <w:p/>
+    <w:p>
+      <w:r>
+        <w:t xml:space="preserve">Add the files – </w:t>
+      </w:r>
+      <w:r>
+        <w:rPr>
+          <w:highlight w:val="lightGray"/>
+        </w:rPr>
+        <w:t>git add .</w:t>
+      </w:r>
+    </w:p>
+    <w:p>
+      <w:pPr>
+        <w:rPr>
+          <w:highlight w:val="lightGray"/>
+        </w:rPr>
+      </w:pPr>
+      <w:r>
+        <w:rPr>
+          <w:highlight w:val="lightGray"/>
+        </w:rPr>
+        <w:t>git commit -m “setup”</w:t>
+      </w:r>
+    </w:p>
+    <w:p>
+      <w:r>
+        <w:rPr>
+          <w:highlight w:val="lightGray"/>
+        </w:rPr>
+        <w:t>git push -u origin main</w:t>
+      </w:r>
+    </w:p>
+    <w:p/>
     <w:sectPr>
       <w:pgSz w:w="11906" w:h="16838"/>
       <w:pgMar w:top="1440" w:right="1440" w:bottom="1440" w:left="1440" w:header="708" w:footer="708" w:gutter="0"/>

</xml_diff>

<commit_message>
model training in progress
</commit_message>
<xml_diff>
--- a/End to End Machine Learning project.docx
+++ b/End to End Machine Learning project.docx
@@ -156,8 +156,13 @@
           <w:numId w:val="2"/>
         </w:numPr>
       </w:pPr>
-      <w:r>
-        <w:t xml:space="preserve">First we need to make sure that we are in sync with the </w:t>
+      <w:proofErr w:type="gramStart"/>
+      <w:r>
+        <w:t>First</w:t>
+      </w:r>
+      <w:proofErr w:type="gramEnd"/>
+      <w:r>
+        <w:t xml:space="preserve"> we need to make sure that we are in sync with the </w:t>
       </w:r>
       <w:r>
         <w:t>GitHub</w:t>
@@ -4133,7 +4138,33 @@
           <w:lang w:eastAsia="en-IN"/>
           <w14:ligatures w14:val="none"/>
         </w:rPr>
-        <w:t>#the sys module in python provides various functions and variables that are used</w:t>
+        <w:t>#</w:t>
+      </w:r>
+      <w:proofErr w:type="gramStart"/>
+      <w:r>
+        <w:rPr>
+          <w:rFonts w:ascii="Consolas" w:eastAsia="Times New Roman" w:hAnsi="Consolas" w:cs="Times New Roman"/>
+          <w:color w:val="6A9955"/>
+          <w:kern w:val="0"/>
+          <w:sz w:val="21"/>
+          <w:szCs w:val="21"/>
+          <w:lang w:eastAsia="en-IN"/>
+          <w14:ligatures w14:val="none"/>
+        </w:rPr>
+        <w:t>the</w:t>
+      </w:r>
+      <w:proofErr w:type="gramEnd"/>
+      <w:r>
+        <w:rPr>
+          <w:rFonts w:ascii="Consolas" w:eastAsia="Times New Roman" w:hAnsi="Consolas" w:cs="Times New Roman"/>
+          <w:color w:val="6A9955"/>
+          <w:kern w:val="0"/>
+          <w:sz w:val="21"/>
+          <w:szCs w:val="21"/>
+          <w:lang w:eastAsia="en-IN"/>
+          <w14:ligatures w14:val="none"/>
+        </w:rPr>
+        <w:t xml:space="preserve"> sys module in python provides various functions and variables that are used</w:t>
       </w:r>
     </w:p>
     <w:p>
@@ -5326,7 +5357,33 @@
           <w:lang w:eastAsia="en-IN"/>
           <w14:ligatures w14:val="none"/>
         </w:rPr>
-        <w:t>#whenever error occurs we are going to call this function.</w:t>
+        <w:t>#</w:t>
+      </w:r>
+      <w:proofErr w:type="gramStart"/>
+      <w:r>
+        <w:rPr>
+          <w:rFonts w:ascii="Consolas" w:eastAsia="Times New Roman" w:hAnsi="Consolas" w:cs="Times New Roman"/>
+          <w:color w:val="6A9955"/>
+          <w:kern w:val="0"/>
+          <w:sz w:val="21"/>
+          <w:szCs w:val="21"/>
+          <w:lang w:eastAsia="en-IN"/>
+          <w14:ligatures w14:val="none"/>
+        </w:rPr>
+        <w:t>whenever</w:t>
+      </w:r>
+      <w:proofErr w:type="gramEnd"/>
+      <w:r>
+        <w:rPr>
+          <w:rFonts w:ascii="Consolas" w:eastAsia="Times New Roman" w:hAnsi="Consolas" w:cs="Times New Roman"/>
+          <w:color w:val="6A9955"/>
+          <w:kern w:val="0"/>
+          <w:sz w:val="21"/>
+          <w:szCs w:val="21"/>
+          <w:lang w:eastAsia="en-IN"/>
+          <w14:ligatures w14:val="none"/>
+        </w:rPr>
+        <w:t xml:space="preserve"> error occurs we are going to call this function.</w:t>
       </w:r>
     </w:p>
     <w:p>
@@ -6057,7 +6114,33 @@
           <w:lang w:eastAsia="en-IN"/>
           <w14:ligatures w14:val="none"/>
         </w:rPr>
-        <w:t xml:space="preserve">#whenever we raise custom exception, it is inheriting from parent exception, whatever error </w:t>
+        <w:t>#</w:t>
+      </w:r>
+      <w:proofErr w:type="gramStart"/>
+      <w:r>
+        <w:rPr>
+          <w:rFonts w:ascii="Consolas" w:eastAsia="Times New Roman" w:hAnsi="Consolas" w:cs="Times New Roman"/>
+          <w:color w:val="6A9955"/>
+          <w:kern w:val="0"/>
+          <w:sz w:val="21"/>
+          <w:szCs w:val="21"/>
+          <w:lang w:eastAsia="en-IN"/>
+          <w14:ligatures w14:val="none"/>
+        </w:rPr>
+        <w:t>whenever</w:t>
+      </w:r>
+      <w:proofErr w:type="gramEnd"/>
+      <w:r>
+        <w:rPr>
+          <w:rFonts w:ascii="Consolas" w:eastAsia="Times New Roman" w:hAnsi="Consolas" w:cs="Times New Roman"/>
+          <w:color w:val="6A9955"/>
+          <w:kern w:val="0"/>
+          <w:sz w:val="21"/>
+          <w:szCs w:val="21"/>
+          <w:lang w:eastAsia="en-IN"/>
+          <w14:ligatures w14:val="none"/>
+        </w:rPr>
+        <w:t xml:space="preserve"> we raise custom exception, it is inheriting from parent exception, whatever error </w:t>
       </w:r>
       <w:proofErr w:type="spellStart"/>
       <w:r>
@@ -6671,7 +6754,33 @@
           <w:lang w:eastAsia="en-IN"/>
           <w14:ligatures w14:val="none"/>
         </w:rPr>
-        <w:t>#create log file</w:t>
+        <w:t>#</w:t>
+      </w:r>
+      <w:proofErr w:type="gramStart"/>
+      <w:r>
+        <w:rPr>
+          <w:rFonts w:ascii="Consolas" w:eastAsia="Times New Roman" w:hAnsi="Consolas" w:cs="Times New Roman"/>
+          <w:color w:val="6A9955"/>
+          <w:kern w:val="0"/>
+          <w:sz w:val="21"/>
+          <w:szCs w:val="21"/>
+          <w:lang w:eastAsia="en-IN"/>
+          <w14:ligatures w14:val="none"/>
+        </w:rPr>
+        <w:t>create</w:t>
+      </w:r>
+      <w:proofErr w:type="gramEnd"/>
+      <w:r>
+        <w:rPr>
+          <w:rFonts w:ascii="Consolas" w:eastAsia="Times New Roman" w:hAnsi="Consolas" w:cs="Times New Roman"/>
+          <w:color w:val="6A9955"/>
+          <w:kern w:val="0"/>
+          <w:sz w:val="21"/>
+          <w:szCs w:val="21"/>
+          <w:lang w:eastAsia="en-IN"/>
+          <w14:ligatures w14:val="none"/>
+        </w:rPr>
+        <w:t xml:space="preserve"> log file</w:t>
       </w:r>
     </w:p>
     <w:p>
@@ -7632,7 +7741,33 @@
           <w:lang w:eastAsia="en-IN"/>
           <w14:ligatures w14:val="none"/>
         </w:rPr>
-        <w:t>#whenever we want to create the log, we have to set this up in basic config</w:t>
+        <w:t>#</w:t>
+      </w:r>
+      <w:proofErr w:type="gramStart"/>
+      <w:r>
+        <w:rPr>
+          <w:rFonts w:ascii="Consolas" w:eastAsia="Times New Roman" w:hAnsi="Consolas" w:cs="Times New Roman"/>
+          <w:color w:val="6A9955"/>
+          <w:kern w:val="0"/>
+          <w:sz w:val="21"/>
+          <w:szCs w:val="21"/>
+          <w:lang w:eastAsia="en-IN"/>
+          <w14:ligatures w14:val="none"/>
+        </w:rPr>
+        <w:t>whenever</w:t>
+      </w:r>
+      <w:proofErr w:type="gramEnd"/>
+      <w:r>
+        <w:rPr>
+          <w:rFonts w:ascii="Consolas" w:eastAsia="Times New Roman" w:hAnsi="Consolas" w:cs="Times New Roman"/>
+          <w:color w:val="6A9955"/>
+          <w:kern w:val="0"/>
+          <w:sz w:val="21"/>
+          <w:szCs w:val="21"/>
+          <w:lang w:eastAsia="en-IN"/>
+          <w14:ligatures w14:val="none"/>
+        </w:rPr>
+        <w:t xml:space="preserve"> we want to create the log, we have to set this up in basic config</w:t>
       </w:r>
     </w:p>
     <w:p>
@@ -7659,7 +7794,33 @@
           <w:lang w:eastAsia="en-IN"/>
           <w14:ligatures w14:val="none"/>
         </w:rPr>
-        <w:t>#give the file name, where you want to store it</w:t>
+        <w:t>#</w:t>
+      </w:r>
+      <w:proofErr w:type="gramStart"/>
+      <w:r>
+        <w:rPr>
+          <w:rFonts w:ascii="Consolas" w:eastAsia="Times New Roman" w:hAnsi="Consolas" w:cs="Times New Roman"/>
+          <w:color w:val="6A9955"/>
+          <w:kern w:val="0"/>
+          <w:sz w:val="21"/>
+          <w:szCs w:val="21"/>
+          <w:lang w:eastAsia="en-IN"/>
+          <w14:ligatures w14:val="none"/>
+        </w:rPr>
+        <w:t>give</w:t>
+      </w:r>
+      <w:proofErr w:type="gramEnd"/>
+      <w:r>
+        <w:rPr>
+          <w:rFonts w:ascii="Consolas" w:eastAsia="Times New Roman" w:hAnsi="Consolas" w:cs="Times New Roman"/>
+          <w:color w:val="6A9955"/>
+          <w:kern w:val="0"/>
+          <w:sz w:val="21"/>
+          <w:szCs w:val="21"/>
+          <w:lang w:eastAsia="en-IN"/>
+          <w14:ligatures w14:val="none"/>
+        </w:rPr>
+        <w:t xml:space="preserve"> the file name, where you want to store it</w:t>
       </w:r>
     </w:p>
     <w:p>
@@ -10263,8 +10424,13 @@
       <w:pPr>
         <w:pStyle w:val="ListParagraph"/>
       </w:pPr>
-      <w:r>
-        <w:t>So the custom exception has been recorded in the logging.</w:t>
+      <w:proofErr w:type="gramStart"/>
+      <w:r>
+        <w:t>So</w:t>
+      </w:r>
+      <w:proofErr w:type="gramEnd"/>
+      <w:r>
+        <w:t xml:space="preserve"> the custom exception has been recorded in the logging.</w:t>
       </w:r>
       <w:r>
         <w:t>(check again)</w:t>
@@ -10360,7 +10526,15 @@
         <w:pStyle w:val="Heading2"/>
       </w:pPr>
       <w:r>
-        <w:t>Tutorial 3: Project Problem Statement , EDA and Model Training</w:t>
+        <w:t xml:space="preserve">Tutorial 3: Project Problem Statement , </w:t>
+      </w:r>
+      <w:proofErr w:type="gramStart"/>
+      <w:r>
+        <w:t>EDA</w:t>
+      </w:r>
+      <w:proofErr w:type="gramEnd"/>
+      <w:r>
+        <w:t xml:space="preserve"> and Model Training</w:t>
       </w:r>
     </w:p>
     <w:p>
@@ -10985,6 +11159,7 @@
         <w:t># - parental level of education : parents final education -&gt; (</w:t>
       </w:r>
       <w:proofErr w:type="spellStart"/>
+      <w:proofErr w:type="gramStart"/>
       <w:r>
         <w:rPr>
           <w:highlight w:val="lightGray"/>
@@ -10992,6 +11167,7 @@
         <w:t>bachelors</w:t>
       </w:r>
       <w:proofErr w:type="spellEnd"/>
+      <w:proofErr w:type="gramEnd"/>
       <w:r>
         <w:rPr>
           <w:highlight w:val="lightGray"/>
@@ -11348,7 +11524,21 @@
         <w:rPr>
           <w:highlight w:val="lightGray"/>
         </w:rPr>
-        <w:t>#there are no missing values in the dataset</w:t>
+        <w:t>#</w:t>
+      </w:r>
+      <w:proofErr w:type="gramStart"/>
+      <w:r>
+        <w:rPr>
+          <w:highlight w:val="lightGray"/>
+        </w:rPr>
+        <w:t>there</w:t>
+      </w:r>
+      <w:proofErr w:type="gramEnd"/>
+      <w:r>
+        <w:rPr>
+          <w:highlight w:val="lightGray"/>
+        </w:rPr>
+        <w:t xml:space="preserve"> are no missing values in the dataset</w:t>
       </w:r>
     </w:p>
     <w:p>
@@ -12401,7 +12591,21 @@
         <w:rPr>
           <w:highlight w:val="lightGray"/>
         </w:rPr>
-        <w:t>#this is kind of feature engineering we are doing.</w:t>
+        <w:t>#</w:t>
+      </w:r>
+      <w:proofErr w:type="gramStart"/>
+      <w:r>
+        <w:rPr>
+          <w:highlight w:val="lightGray"/>
+        </w:rPr>
+        <w:t>this</w:t>
+      </w:r>
+      <w:proofErr w:type="gramEnd"/>
+      <w:r>
+        <w:rPr>
+          <w:highlight w:val="lightGray"/>
+        </w:rPr>
+        <w:t xml:space="preserve"> is kind of feature engineering we are doing.</w:t>
       </w:r>
     </w:p>
     <w:p>
@@ -12897,7 +13101,21 @@
         <w:rPr>
           <w:highlight w:val="lightGray"/>
         </w:rPr>
-        <w:t>#visualize average score distribution to make some conclusions</w:t>
+        <w:t>#</w:t>
+      </w:r>
+      <w:proofErr w:type="gramStart"/>
+      <w:r>
+        <w:rPr>
+          <w:highlight w:val="lightGray"/>
+        </w:rPr>
+        <w:t>visualize</w:t>
+      </w:r>
+      <w:proofErr w:type="gramEnd"/>
+      <w:r>
+        <w:rPr>
+          <w:highlight w:val="lightGray"/>
+        </w:rPr>
+        <w:t xml:space="preserve"> average score distribution to make some conclusions</w:t>
       </w:r>
     </w:p>
     <w:p>
@@ -14642,7 +14860,21 @@
         <w:rPr>
           <w:highlight w:val="lightGray"/>
         </w:rPr>
-        <w:t>#create column transformer with 3 types of transformers</w:t>
+        <w:t>#</w:t>
+      </w:r>
+      <w:proofErr w:type="gramStart"/>
+      <w:r>
+        <w:rPr>
+          <w:highlight w:val="lightGray"/>
+        </w:rPr>
+        <w:t>create</w:t>
+      </w:r>
+      <w:proofErr w:type="gramEnd"/>
+      <w:r>
+        <w:rPr>
+          <w:highlight w:val="lightGray"/>
+        </w:rPr>
+        <w:t xml:space="preserve"> column transformer with 3 types of transformers</w:t>
       </w:r>
     </w:p>
     <w:p>
@@ -15160,21 +15392,49 @@
         <w:rPr>
           <w:highlight w:val="lightGray"/>
         </w:rPr>
-        <w:t xml:space="preserve">#this is a pipeline </w:t>
-      </w:r>
-    </w:p>
-    <w:p>
-      <w:pPr>
-        <w:pStyle w:val="ListParagraph"/>
-        <w:rPr>
-          <w:highlight w:val="lightGray"/>
-        </w:rPr>
-      </w:pPr>
-      <w:r>
-        <w:rPr>
-          <w:highlight w:val="lightGray"/>
-        </w:rPr>
-        <w:t xml:space="preserve">#here </w:t>
+        <w:t>#</w:t>
+      </w:r>
+      <w:proofErr w:type="gramStart"/>
+      <w:r>
+        <w:rPr>
+          <w:highlight w:val="lightGray"/>
+        </w:rPr>
+        <w:t>this</w:t>
+      </w:r>
+      <w:proofErr w:type="gramEnd"/>
+      <w:r>
+        <w:rPr>
+          <w:highlight w:val="lightGray"/>
+        </w:rPr>
+        <w:t xml:space="preserve"> is a pipeline </w:t>
+      </w:r>
+    </w:p>
+    <w:p>
+      <w:pPr>
+        <w:pStyle w:val="ListParagraph"/>
+        <w:rPr>
+          <w:highlight w:val="lightGray"/>
+        </w:rPr>
+      </w:pPr>
+      <w:r>
+        <w:rPr>
+          <w:highlight w:val="lightGray"/>
+        </w:rPr>
+        <w:t>#</w:t>
+      </w:r>
+      <w:proofErr w:type="gramStart"/>
+      <w:r>
+        <w:rPr>
+          <w:highlight w:val="lightGray"/>
+        </w:rPr>
+        <w:t>here</w:t>
+      </w:r>
+      <w:proofErr w:type="gramEnd"/>
+      <w:r>
+        <w:rPr>
+          <w:highlight w:val="lightGray"/>
+        </w:rPr>
+        <w:t xml:space="preserve"> </w:t>
       </w:r>
       <w:proofErr w:type="spellStart"/>
       <w:r>
@@ -16230,7 +16490,21 @@
         <w:rPr>
           <w:highlight w:val="lightGray"/>
         </w:rPr>
-        <w:t xml:space="preserve">    #make predictions</w:t>
+        <w:t xml:space="preserve">    #</w:t>
+      </w:r>
+      <w:proofErr w:type="gramStart"/>
+      <w:r>
+        <w:rPr>
+          <w:highlight w:val="lightGray"/>
+        </w:rPr>
+        <w:t>make</w:t>
+      </w:r>
+      <w:proofErr w:type="gramEnd"/>
+      <w:r>
+        <w:rPr>
+          <w:highlight w:val="lightGray"/>
+        </w:rPr>
+        <w:t xml:space="preserve"> predictions</w:t>
       </w:r>
     </w:p>
     <w:p>
@@ -17577,12 +17851,14 @@
         <w:t>y_pred</w:t>
       </w:r>
       <w:proofErr w:type="spellEnd"/>
+      <w:proofErr w:type="gramStart"/>
       <w:r>
         <w:rPr>
           <w:highlight w:val="lightGray"/>
         </w:rPr>
         <w:t>);</w:t>
       </w:r>
+      <w:proofErr w:type="gramEnd"/>
     </w:p>
     <w:p>
       <w:pPr>
@@ -17603,8 +17879,16 @@
         <w:rPr>
           <w:highlight w:val="lightGray"/>
         </w:rPr>
-        <w:t>("Actual");</w:t>
-      </w:r>
+        <w:t>("Actual"</w:t>
+      </w:r>
+      <w:proofErr w:type="gramStart"/>
+      <w:r>
+        <w:rPr>
+          <w:highlight w:val="lightGray"/>
+        </w:rPr>
+        <w:t>);</w:t>
+      </w:r>
+      <w:proofErr w:type="gramEnd"/>
     </w:p>
     <w:p>
       <w:pPr>
@@ -17625,8 +17909,16 @@
         <w:rPr>
           <w:highlight w:val="lightGray"/>
         </w:rPr>
-        <w:t>('predicted');</w:t>
-      </w:r>
+        <w:t>('predicted'</w:t>
+      </w:r>
+      <w:proofErr w:type="gramStart"/>
+      <w:r>
+        <w:rPr>
+          <w:highlight w:val="lightGray"/>
+        </w:rPr>
+        <w:t>);</w:t>
+      </w:r>
+      <w:proofErr w:type="gramEnd"/>
     </w:p>
     <w:p>
       <w:pPr>
@@ -18077,7 +18369,33 @@
           <w:lang w:eastAsia="en-IN"/>
           <w14:ligatures w14:val="none"/>
         </w:rPr>
-        <w:t xml:space="preserve">#read the dataset from various data source, </w:t>
+        <w:t>#</w:t>
+      </w:r>
+      <w:proofErr w:type="gramStart"/>
+      <w:r>
+        <w:rPr>
+          <w:rFonts w:ascii="Consolas" w:eastAsia="Times New Roman" w:hAnsi="Consolas" w:cs="Times New Roman"/>
+          <w:color w:val="6A9955"/>
+          <w:kern w:val="0"/>
+          <w:sz w:val="21"/>
+          <w:szCs w:val="21"/>
+          <w:lang w:eastAsia="en-IN"/>
+          <w14:ligatures w14:val="none"/>
+        </w:rPr>
+        <w:t>read</w:t>
+      </w:r>
+      <w:proofErr w:type="gramEnd"/>
+      <w:r>
+        <w:rPr>
+          <w:rFonts w:ascii="Consolas" w:eastAsia="Times New Roman" w:hAnsi="Consolas" w:cs="Times New Roman"/>
+          <w:color w:val="6A9955"/>
+          <w:kern w:val="0"/>
+          <w:sz w:val="21"/>
+          <w:szCs w:val="21"/>
+          <w:lang w:eastAsia="en-IN"/>
+          <w14:ligatures w14:val="none"/>
+        </w:rPr>
+        <w:t xml:space="preserve"> the dataset from various data source, </w:t>
       </w:r>
     </w:p>
     <w:p>
@@ -18104,7 +18422,33 @@
           <w:lang w:eastAsia="en-IN"/>
           <w14:ligatures w14:val="none"/>
         </w:rPr>
-        <w:t>#read data, split the data</w:t>
+        <w:t>#</w:t>
+      </w:r>
+      <w:proofErr w:type="gramStart"/>
+      <w:r>
+        <w:rPr>
+          <w:rFonts w:ascii="Consolas" w:eastAsia="Times New Roman" w:hAnsi="Consolas" w:cs="Times New Roman"/>
+          <w:color w:val="6A9955"/>
+          <w:kern w:val="0"/>
+          <w:sz w:val="21"/>
+          <w:szCs w:val="21"/>
+          <w:lang w:eastAsia="en-IN"/>
+          <w14:ligatures w14:val="none"/>
+        </w:rPr>
+        <w:t>read</w:t>
+      </w:r>
+      <w:proofErr w:type="gramEnd"/>
+      <w:r>
+        <w:rPr>
+          <w:rFonts w:ascii="Consolas" w:eastAsia="Times New Roman" w:hAnsi="Consolas" w:cs="Times New Roman"/>
+          <w:color w:val="6A9955"/>
+          <w:kern w:val="0"/>
+          <w:sz w:val="21"/>
+          <w:szCs w:val="21"/>
+          <w:lang w:eastAsia="en-IN"/>
+          <w14:ligatures w14:val="none"/>
+        </w:rPr>
+        <w:t xml:space="preserve"> data, split the data</w:t>
       </w:r>
     </w:p>
     <w:p>
@@ -19092,7 +19436,33 @@
           <w:lang w:eastAsia="en-IN"/>
           <w14:ligatures w14:val="none"/>
         </w:rPr>
-        <w:t xml:space="preserve">#there should be input required by this </w:t>
+        <w:t>#</w:t>
+      </w:r>
+      <w:proofErr w:type="gramStart"/>
+      <w:r>
+        <w:rPr>
+          <w:rFonts w:ascii="Consolas" w:eastAsia="Times New Roman" w:hAnsi="Consolas" w:cs="Times New Roman"/>
+          <w:color w:val="6A9955"/>
+          <w:kern w:val="0"/>
+          <w:sz w:val="21"/>
+          <w:szCs w:val="21"/>
+          <w:lang w:eastAsia="en-IN"/>
+          <w14:ligatures w14:val="none"/>
+        </w:rPr>
+        <w:t>there</w:t>
+      </w:r>
+      <w:proofErr w:type="gramEnd"/>
+      <w:r>
+        <w:rPr>
+          <w:rFonts w:ascii="Consolas" w:eastAsia="Times New Roman" w:hAnsi="Consolas" w:cs="Times New Roman"/>
+          <w:color w:val="6A9955"/>
+          <w:kern w:val="0"/>
+          <w:sz w:val="21"/>
+          <w:szCs w:val="21"/>
+          <w:lang w:eastAsia="en-IN"/>
+          <w14:ligatures w14:val="none"/>
+        </w:rPr>
+        <w:t xml:space="preserve"> should be input required by this </w:t>
       </w:r>
       <w:proofErr w:type="spellStart"/>
       <w:r>
@@ -19145,7 +19515,33 @@
           <w:lang w:eastAsia="en-IN"/>
           <w14:ligatures w14:val="none"/>
         </w:rPr>
-        <w:t>#where to save the data</w:t>
+        <w:t>#</w:t>
+      </w:r>
+      <w:proofErr w:type="gramStart"/>
+      <w:r>
+        <w:rPr>
+          <w:rFonts w:ascii="Consolas" w:eastAsia="Times New Roman" w:hAnsi="Consolas" w:cs="Times New Roman"/>
+          <w:color w:val="6A9955"/>
+          <w:kern w:val="0"/>
+          <w:sz w:val="21"/>
+          <w:szCs w:val="21"/>
+          <w:lang w:eastAsia="en-IN"/>
+          <w14:ligatures w14:val="none"/>
+        </w:rPr>
+        <w:t>where</w:t>
+      </w:r>
+      <w:proofErr w:type="gramEnd"/>
+      <w:r>
+        <w:rPr>
+          <w:rFonts w:ascii="Consolas" w:eastAsia="Times New Roman" w:hAnsi="Consolas" w:cs="Times New Roman"/>
+          <w:color w:val="6A9955"/>
+          <w:kern w:val="0"/>
+          <w:sz w:val="21"/>
+          <w:szCs w:val="21"/>
+          <w:lang w:eastAsia="en-IN"/>
+          <w14:ligatures w14:val="none"/>
+        </w:rPr>
+        <w:t xml:space="preserve"> to save the data</w:t>
       </w:r>
     </w:p>
     <w:p>
@@ -19213,7 +19609,33 @@
           <w:lang w:eastAsia="en-IN"/>
           <w14:ligatures w14:val="none"/>
         </w:rPr>
-        <w:t xml:space="preserve">, we are able to define </w:t>
+        <w:t xml:space="preserve">, we </w:t>
+      </w:r>
+      <w:proofErr w:type="gramStart"/>
+      <w:r>
+        <w:rPr>
+          <w:rFonts w:ascii="Consolas" w:eastAsia="Times New Roman" w:hAnsi="Consolas" w:cs="Times New Roman"/>
+          <w:color w:val="6A9955"/>
+          <w:kern w:val="0"/>
+          <w:sz w:val="21"/>
+          <w:szCs w:val="21"/>
+          <w:lang w:eastAsia="en-IN"/>
+          <w14:ligatures w14:val="none"/>
+        </w:rPr>
+        <w:t>are able to</w:t>
+      </w:r>
+      <w:proofErr w:type="gramEnd"/>
+      <w:r>
+        <w:rPr>
+          <w:rFonts w:ascii="Consolas" w:eastAsia="Times New Roman" w:hAnsi="Consolas" w:cs="Times New Roman"/>
+          <w:color w:val="6A9955"/>
+          <w:kern w:val="0"/>
+          <w:sz w:val="21"/>
+          <w:szCs w:val="21"/>
+          <w:lang w:eastAsia="en-IN"/>
+          <w14:ligatures w14:val="none"/>
+        </w:rPr>
+        <w:t xml:space="preserve"> define </w:t>
       </w:r>
       <w:proofErr w:type="spellStart"/>
       <w:r>
@@ -19382,7 +19804,33 @@
           <w:lang w:eastAsia="en-IN"/>
           <w14:ligatures w14:val="none"/>
         </w:rPr>
-        <w:t>#any input required will be given by this class</w:t>
+        <w:t>#</w:t>
+      </w:r>
+      <w:proofErr w:type="gramStart"/>
+      <w:r>
+        <w:rPr>
+          <w:rFonts w:ascii="Consolas" w:eastAsia="Times New Roman" w:hAnsi="Consolas" w:cs="Times New Roman"/>
+          <w:color w:val="6A9955"/>
+          <w:kern w:val="0"/>
+          <w:sz w:val="21"/>
+          <w:szCs w:val="21"/>
+          <w:lang w:eastAsia="en-IN"/>
+          <w14:ligatures w14:val="none"/>
+        </w:rPr>
+        <w:t>any</w:t>
+      </w:r>
+      <w:proofErr w:type="gramEnd"/>
+      <w:r>
+        <w:rPr>
+          <w:rFonts w:ascii="Consolas" w:eastAsia="Times New Roman" w:hAnsi="Consolas" w:cs="Times New Roman"/>
+          <w:color w:val="6A9955"/>
+          <w:kern w:val="0"/>
+          <w:sz w:val="21"/>
+          <w:szCs w:val="21"/>
+          <w:lang w:eastAsia="en-IN"/>
+          <w14:ligatures w14:val="none"/>
+        </w:rPr>
+        <w:t xml:space="preserve"> input required will be given by this class</w:t>
       </w:r>
     </w:p>
     <w:p>
@@ -19657,7 +20105,33 @@
           <w:lang w:eastAsia="en-IN"/>
           <w14:ligatures w14:val="none"/>
         </w:rPr>
-        <w:t>#here above all the output will be stored in "artifact" folder and the filename will be "train.csv"</w:t>
+        <w:t>#</w:t>
+      </w:r>
+      <w:proofErr w:type="gramStart"/>
+      <w:r>
+        <w:rPr>
+          <w:rFonts w:ascii="Consolas" w:eastAsia="Times New Roman" w:hAnsi="Consolas" w:cs="Times New Roman"/>
+          <w:color w:val="6A9955"/>
+          <w:kern w:val="0"/>
+          <w:sz w:val="21"/>
+          <w:szCs w:val="21"/>
+          <w:lang w:eastAsia="en-IN"/>
+          <w14:ligatures w14:val="none"/>
+        </w:rPr>
+        <w:t>here</w:t>
+      </w:r>
+      <w:proofErr w:type="gramEnd"/>
+      <w:r>
+        <w:rPr>
+          <w:rFonts w:ascii="Consolas" w:eastAsia="Times New Roman" w:hAnsi="Consolas" w:cs="Times New Roman"/>
+          <w:color w:val="6A9955"/>
+          <w:kern w:val="0"/>
+          <w:sz w:val="21"/>
+          <w:szCs w:val="21"/>
+          <w:lang w:eastAsia="en-IN"/>
+          <w14:ligatures w14:val="none"/>
+        </w:rPr>
+        <w:t xml:space="preserve"> above all the output will be stored in "artifact" folder and the filename will be "train.csv"</w:t>
       </w:r>
     </w:p>
     <w:p>
@@ -20528,7 +21002,33 @@
           <w:lang w:eastAsia="en-IN"/>
           <w14:ligatures w14:val="none"/>
         </w:rPr>
-        <w:t>#when we call this class, these three paths defined above will get saved inside this class variable.</w:t>
+        <w:t>#</w:t>
+      </w:r>
+      <w:proofErr w:type="gramStart"/>
+      <w:r>
+        <w:rPr>
+          <w:rFonts w:ascii="Consolas" w:eastAsia="Times New Roman" w:hAnsi="Consolas" w:cs="Times New Roman"/>
+          <w:color w:val="6A9955"/>
+          <w:kern w:val="0"/>
+          <w:sz w:val="21"/>
+          <w:szCs w:val="21"/>
+          <w:lang w:eastAsia="en-IN"/>
+          <w14:ligatures w14:val="none"/>
+        </w:rPr>
+        <w:t>when</w:t>
+      </w:r>
+      <w:proofErr w:type="gramEnd"/>
+      <w:r>
+        <w:rPr>
+          <w:rFonts w:ascii="Consolas" w:eastAsia="Times New Roman" w:hAnsi="Consolas" w:cs="Times New Roman"/>
+          <w:color w:val="6A9955"/>
+          <w:kern w:val="0"/>
+          <w:sz w:val="21"/>
+          <w:szCs w:val="21"/>
+          <w:lang w:eastAsia="en-IN"/>
+          <w14:ligatures w14:val="none"/>
+        </w:rPr>
+        <w:t xml:space="preserve"> we call this class, these three paths defined above will get saved inside this class variable.</w:t>
       </w:r>
     </w:p>
     <w:p>
@@ -20668,7 +21168,33 @@
           <w:lang w:eastAsia="en-IN"/>
           <w14:ligatures w14:val="none"/>
         </w:rPr>
-        <w:t xml:space="preserve">#if data is stored in the database, for that we need to create </w:t>
+        <w:t>#</w:t>
+      </w:r>
+      <w:proofErr w:type="gramStart"/>
+      <w:r>
+        <w:rPr>
+          <w:rFonts w:ascii="Consolas" w:eastAsia="Times New Roman" w:hAnsi="Consolas" w:cs="Times New Roman"/>
+          <w:color w:val="6A9955"/>
+          <w:kern w:val="0"/>
+          <w:sz w:val="21"/>
+          <w:szCs w:val="21"/>
+          <w:lang w:eastAsia="en-IN"/>
+          <w14:ligatures w14:val="none"/>
+        </w:rPr>
+        <w:t>if</w:t>
+      </w:r>
+      <w:proofErr w:type="gramEnd"/>
+      <w:r>
+        <w:rPr>
+          <w:rFonts w:ascii="Consolas" w:eastAsia="Times New Roman" w:hAnsi="Consolas" w:cs="Times New Roman"/>
+          <w:color w:val="6A9955"/>
+          <w:kern w:val="0"/>
+          <w:sz w:val="21"/>
+          <w:szCs w:val="21"/>
+          <w:lang w:eastAsia="en-IN"/>
+          <w14:ligatures w14:val="none"/>
+        </w:rPr>
+        <w:t xml:space="preserve"> data is stored in the database, for that we need to create </w:t>
       </w:r>
       <w:proofErr w:type="spellStart"/>
       <w:r>
@@ -21530,7 +22056,33 @@
           <w:lang w:eastAsia="en-IN"/>
           <w14:ligatures w14:val="none"/>
         </w:rPr>
-        <w:t>#if the file is already there, we are not deleting it and keeping it.</w:t>
+        <w:t>#</w:t>
+      </w:r>
+      <w:proofErr w:type="gramStart"/>
+      <w:r>
+        <w:rPr>
+          <w:rFonts w:ascii="Consolas" w:eastAsia="Times New Roman" w:hAnsi="Consolas" w:cs="Times New Roman"/>
+          <w:color w:val="6A9955"/>
+          <w:kern w:val="0"/>
+          <w:sz w:val="21"/>
+          <w:szCs w:val="21"/>
+          <w:lang w:eastAsia="en-IN"/>
+          <w14:ligatures w14:val="none"/>
+        </w:rPr>
+        <w:t>if</w:t>
+      </w:r>
+      <w:proofErr w:type="gramEnd"/>
+      <w:r>
+        <w:rPr>
+          <w:rFonts w:ascii="Consolas" w:eastAsia="Times New Roman" w:hAnsi="Consolas" w:cs="Times New Roman"/>
+          <w:color w:val="6A9955"/>
+          <w:kern w:val="0"/>
+          <w:sz w:val="21"/>
+          <w:szCs w:val="21"/>
+          <w:lang w:eastAsia="en-IN"/>
+          <w14:ligatures w14:val="none"/>
+        </w:rPr>
+        <w:t xml:space="preserve"> the file is already there, we are not deleting it and keeping it.</w:t>
       </w:r>
     </w:p>
     <w:p>
@@ -25108,7 +25660,33 @@
           <w:lang w:eastAsia="en-IN"/>
           <w14:ligatures w14:val="none"/>
         </w:rPr>
-        <w:t xml:space="preserve">#this </w:t>
+        <w:t>#</w:t>
+      </w:r>
+      <w:proofErr w:type="gramStart"/>
+      <w:r>
+        <w:rPr>
+          <w:rFonts w:ascii="Consolas" w:eastAsia="Times New Roman" w:hAnsi="Consolas" w:cs="Times New Roman"/>
+          <w:color w:val="6A9955"/>
+          <w:kern w:val="0"/>
+          <w:sz w:val="21"/>
+          <w:szCs w:val="21"/>
+          <w:lang w:eastAsia="en-IN"/>
+          <w14:ligatures w14:val="none"/>
+        </w:rPr>
+        <w:t>this</w:t>
+      </w:r>
+      <w:proofErr w:type="gramEnd"/>
+      <w:r>
+        <w:rPr>
+          <w:rFonts w:ascii="Consolas" w:eastAsia="Times New Roman" w:hAnsi="Consolas" w:cs="Times New Roman"/>
+          <w:color w:val="6A9955"/>
+          <w:kern w:val="0"/>
+          <w:sz w:val="21"/>
+          <w:szCs w:val="21"/>
+          <w:lang w:eastAsia="en-IN"/>
+          <w14:ligatures w14:val="none"/>
+        </w:rPr>
+        <w:t xml:space="preserve"> </w:t>
       </w:r>
       <w:proofErr w:type="spellStart"/>
       <w:r>
@@ -26079,7 +26657,33 @@
           <w:lang w:eastAsia="en-IN"/>
           <w14:ligatures w14:val="none"/>
         </w:rPr>
-        <w:t>#this config will give me any path that I will be requiring the inputs</w:t>
+        <w:t>#</w:t>
+      </w:r>
+      <w:proofErr w:type="gramStart"/>
+      <w:r>
+        <w:rPr>
+          <w:rFonts w:ascii="Consolas" w:eastAsia="Times New Roman" w:hAnsi="Consolas" w:cs="Times New Roman"/>
+          <w:color w:val="6A9955"/>
+          <w:kern w:val="0"/>
+          <w:sz w:val="21"/>
+          <w:szCs w:val="21"/>
+          <w:lang w:eastAsia="en-IN"/>
+          <w14:ligatures w14:val="none"/>
+        </w:rPr>
+        <w:t>this</w:t>
+      </w:r>
+      <w:proofErr w:type="gramEnd"/>
+      <w:r>
+        <w:rPr>
+          <w:rFonts w:ascii="Consolas" w:eastAsia="Times New Roman" w:hAnsi="Consolas" w:cs="Times New Roman"/>
+          <w:color w:val="6A9955"/>
+          <w:kern w:val="0"/>
+          <w:sz w:val="21"/>
+          <w:szCs w:val="21"/>
+          <w:lang w:eastAsia="en-IN"/>
+          <w14:ligatures w14:val="none"/>
+        </w:rPr>
+        <w:t xml:space="preserve"> config will give me any path that I will be requiring the inputs</w:t>
       </w:r>
     </w:p>
     <w:p>
@@ -26936,7 +27540,33 @@
           <w:lang w:eastAsia="en-IN"/>
           <w14:ligatures w14:val="none"/>
         </w:rPr>
-        <w:t>#this function is to create all pickle files, which will be responsible in converting the categorical features into numerical features</w:t>
+        <w:t>#</w:t>
+      </w:r>
+      <w:proofErr w:type="gramStart"/>
+      <w:r>
+        <w:rPr>
+          <w:rFonts w:ascii="Consolas" w:eastAsia="Times New Roman" w:hAnsi="Consolas" w:cs="Times New Roman"/>
+          <w:color w:val="6A9955"/>
+          <w:kern w:val="0"/>
+          <w:sz w:val="21"/>
+          <w:szCs w:val="21"/>
+          <w:lang w:eastAsia="en-IN"/>
+          <w14:ligatures w14:val="none"/>
+        </w:rPr>
+        <w:t>this</w:t>
+      </w:r>
+      <w:proofErr w:type="gramEnd"/>
+      <w:r>
+        <w:rPr>
+          <w:rFonts w:ascii="Consolas" w:eastAsia="Times New Roman" w:hAnsi="Consolas" w:cs="Times New Roman"/>
+          <w:color w:val="6A9955"/>
+          <w:kern w:val="0"/>
+          <w:sz w:val="21"/>
+          <w:szCs w:val="21"/>
+          <w:lang w:eastAsia="en-IN"/>
+          <w14:ligatures w14:val="none"/>
+        </w:rPr>
+        <w:t xml:space="preserve"> function is to create all pickle files, which will be responsible in converting the categorical features into numerical features</w:t>
       </w:r>
     </w:p>
     <w:p>
@@ -27094,33 +27724,7 @@
           <w:lang w:eastAsia="en-IN"/>
           <w14:ligatures w14:val="none"/>
         </w:rPr>
-        <w:t xml:space="preserve"> </w:t>
-      </w:r>
-      <w:proofErr w:type="spellStart"/>
-      <w:r>
-        <w:rPr>
-          <w:rFonts w:ascii="Consolas" w:eastAsia="Times New Roman" w:hAnsi="Consolas" w:cs="Times New Roman"/>
-          <w:color w:val="6A9955"/>
-          <w:kern w:val="0"/>
-          <w:sz w:val="21"/>
-          <w:szCs w:val="21"/>
-          <w:lang w:eastAsia="en-IN"/>
-          <w14:ligatures w14:val="none"/>
-        </w:rPr>
-        <w:t>score,reading</w:t>
-      </w:r>
-      <w:proofErr w:type="spellEnd"/>
-      <w:r>
-        <w:rPr>
-          <w:rFonts w:ascii="Consolas" w:eastAsia="Times New Roman" w:hAnsi="Consolas" w:cs="Times New Roman"/>
-          <w:color w:val="6A9955"/>
-          <w:kern w:val="0"/>
-          <w:sz w:val="21"/>
-          <w:szCs w:val="21"/>
-          <w:lang w:eastAsia="en-IN"/>
-          <w14:ligatures w14:val="none"/>
-        </w:rPr>
-        <w:t xml:space="preserve"> </w:t>
+        <w:t xml:space="preserve"> score,reading </w:t>
       </w:r>
       <w:proofErr w:type="spellStart"/>
       <w:r>
@@ -27540,7 +28144,33 @@
           <w:lang w:eastAsia="en-IN"/>
           <w14:ligatures w14:val="none"/>
         </w:rPr>
-        <w:t>'parental level of education'</w:t>
+        <w:t>'</w:t>
+      </w:r>
+      <w:proofErr w:type="gramStart"/>
+      <w:r>
+        <w:rPr>
+          <w:rFonts w:ascii="Consolas" w:eastAsia="Times New Roman" w:hAnsi="Consolas" w:cs="Times New Roman"/>
+          <w:color w:val="CE9178"/>
+          <w:kern w:val="0"/>
+          <w:sz w:val="21"/>
+          <w:szCs w:val="21"/>
+          <w:lang w:eastAsia="en-IN"/>
+          <w14:ligatures w14:val="none"/>
+        </w:rPr>
+        <w:t>parental</w:t>
+      </w:r>
+      <w:proofErr w:type="gramEnd"/>
+      <w:r>
+        <w:rPr>
+          <w:rFonts w:ascii="Consolas" w:eastAsia="Times New Roman" w:hAnsi="Consolas" w:cs="Times New Roman"/>
+          <w:color w:val="CE9178"/>
+          <w:kern w:val="0"/>
+          <w:sz w:val="21"/>
+          <w:szCs w:val="21"/>
+          <w:lang w:eastAsia="en-IN"/>
+          <w14:ligatures w14:val="none"/>
+        </w:rPr>
+        <w:t xml:space="preserve"> level of education'</w:t>
       </w:r>
       <w:r>
         <w:rPr>
@@ -27642,7 +28272,33 @@
           <w:lang w:eastAsia="en-IN"/>
           <w14:ligatures w14:val="none"/>
         </w:rPr>
-        <w:t>'test preparation course'</w:t>
+        <w:t>'</w:t>
+      </w:r>
+      <w:proofErr w:type="gramStart"/>
+      <w:r>
+        <w:rPr>
+          <w:rFonts w:ascii="Consolas" w:eastAsia="Times New Roman" w:hAnsi="Consolas" w:cs="Times New Roman"/>
+          <w:color w:val="CE9178"/>
+          <w:kern w:val="0"/>
+          <w:sz w:val="21"/>
+          <w:szCs w:val="21"/>
+          <w:lang w:eastAsia="en-IN"/>
+          <w14:ligatures w14:val="none"/>
+        </w:rPr>
+        <w:t>test</w:t>
+      </w:r>
+      <w:proofErr w:type="gramEnd"/>
+      <w:r>
+        <w:rPr>
+          <w:rFonts w:ascii="Consolas" w:eastAsia="Times New Roman" w:hAnsi="Consolas" w:cs="Times New Roman"/>
+          <w:color w:val="CE9178"/>
+          <w:kern w:val="0"/>
+          <w:sz w:val="21"/>
+          <w:szCs w:val="21"/>
+          <w:lang w:eastAsia="en-IN"/>
+          <w14:ligatures w14:val="none"/>
+        </w:rPr>
+        <w:t xml:space="preserve"> preparation course'</w:t>
       </w:r>
     </w:p>
     <w:p>
@@ -27723,7 +28379,33 @@
           <w:lang w:eastAsia="en-IN"/>
           <w14:ligatures w14:val="none"/>
         </w:rPr>
-        <w:t>#now to create a pipeline,</w:t>
+        <w:t>#</w:t>
+      </w:r>
+      <w:proofErr w:type="gramStart"/>
+      <w:r>
+        <w:rPr>
+          <w:rFonts w:ascii="Consolas" w:eastAsia="Times New Roman" w:hAnsi="Consolas" w:cs="Times New Roman"/>
+          <w:color w:val="6A9955"/>
+          <w:kern w:val="0"/>
+          <w:sz w:val="21"/>
+          <w:szCs w:val="21"/>
+          <w:lang w:eastAsia="en-IN"/>
+          <w14:ligatures w14:val="none"/>
+        </w:rPr>
+        <w:t>now</w:t>
+      </w:r>
+      <w:proofErr w:type="gramEnd"/>
+      <w:r>
+        <w:rPr>
+          <w:rFonts w:ascii="Consolas" w:eastAsia="Times New Roman" w:hAnsi="Consolas" w:cs="Times New Roman"/>
+          <w:color w:val="6A9955"/>
+          <w:kern w:val="0"/>
+          <w:sz w:val="21"/>
+          <w:szCs w:val="21"/>
+          <w:lang w:eastAsia="en-IN"/>
+          <w14:ligatures w14:val="none"/>
+        </w:rPr>
+        <w:t xml:space="preserve"> to create a pipeline,</w:t>
       </w:r>
     </w:p>
     <w:p>
@@ -28271,7 +28953,33 @@
           <w:lang w:eastAsia="en-IN"/>
           <w14:ligatures w14:val="none"/>
         </w:rPr>
-        <w:t xml:space="preserve">#here we have created a pipeline which is doing two important things, </w:t>
+        <w:t>#</w:t>
+      </w:r>
+      <w:proofErr w:type="gramStart"/>
+      <w:r>
+        <w:rPr>
+          <w:rFonts w:ascii="Consolas" w:eastAsia="Times New Roman" w:hAnsi="Consolas" w:cs="Times New Roman"/>
+          <w:color w:val="6A9955"/>
+          <w:kern w:val="0"/>
+          <w:sz w:val="21"/>
+          <w:szCs w:val="21"/>
+          <w:lang w:eastAsia="en-IN"/>
+          <w14:ligatures w14:val="none"/>
+        </w:rPr>
+        <w:t>here</w:t>
+      </w:r>
+      <w:proofErr w:type="gramEnd"/>
+      <w:r>
+        <w:rPr>
+          <w:rFonts w:ascii="Consolas" w:eastAsia="Times New Roman" w:hAnsi="Consolas" w:cs="Times New Roman"/>
+          <w:color w:val="6A9955"/>
+          <w:kern w:val="0"/>
+          <w:sz w:val="21"/>
+          <w:szCs w:val="21"/>
+          <w:lang w:eastAsia="en-IN"/>
+          <w14:ligatures w14:val="none"/>
+        </w:rPr>
+        <w:t xml:space="preserve"> we have created a pipeline which is doing two important things, </w:t>
       </w:r>
       <w:proofErr w:type="spellStart"/>
       <w:r>
@@ -28336,7 +29044,33 @@
           <w:lang w:eastAsia="en-IN"/>
           <w14:ligatures w14:val="none"/>
         </w:rPr>
-        <w:t>#this pipeline runs on the training data, transform on the test data</w:t>
+        <w:t>#</w:t>
+      </w:r>
+      <w:proofErr w:type="gramStart"/>
+      <w:r>
+        <w:rPr>
+          <w:rFonts w:ascii="Consolas" w:eastAsia="Times New Roman" w:hAnsi="Consolas" w:cs="Times New Roman"/>
+          <w:color w:val="6A9955"/>
+          <w:kern w:val="0"/>
+          <w:sz w:val="21"/>
+          <w:szCs w:val="21"/>
+          <w:lang w:eastAsia="en-IN"/>
+          <w14:ligatures w14:val="none"/>
+        </w:rPr>
+        <w:t>this</w:t>
+      </w:r>
+      <w:proofErr w:type="gramEnd"/>
+      <w:r>
+        <w:rPr>
+          <w:rFonts w:ascii="Consolas" w:eastAsia="Times New Roman" w:hAnsi="Consolas" w:cs="Times New Roman"/>
+          <w:color w:val="6A9955"/>
+          <w:kern w:val="0"/>
+          <w:sz w:val="21"/>
+          <w:szCs w:val="21"/>
+          <w:lang w:eastAsia="en-IN"/>
+          <w14:ligatures w14:val="none"/>
+        </w:rPr>
+        <w:t xml:space="preserve"> pipeline runs on the training data, transform on the test data</w:t>
       </w:r>
     </w:p>
     <w:p>
@@ -28717,33 +29451,7 @@
           <w:lang w:eastAsia="en-IN"/>
           <w14:ligatures w14:val="none"/>
         </w:rPr>
-        <w:t xml:space="preserve">#missing values </w:t>
-      </w:r>
-      <w:proofErr w:type="spellStart"/>
-      <w:r>
-        <w:rPr>
-          <w:rFonts w:ascii="Consolas" w:eastAsia="Times New Roman" w:hAnsi="Consolas" w:cs="Times New Roman"/>
-          <w:color w:val="6A9955"/>
-          <w:kern w:val="0"/>
-          <w:sz w:val="21"/>
-          <w:szCs w:val="21"/>
-          <w:lang w:eastAsia="en-IN"/>
-          <w14:ligatures w14:val="none"/>
-        </w:rPr>
-        <w:t>handeling</w:t>
-      </w:r>
-      <w:proofErr w:type="spellEnd"/>
-      <w:r>
-        <w:rPr>
-          <w:rFonts w:ascii="Consolas" w:eastAsia="Times New Roman" w:hAnsi="Consolas" w:cs="Times New Roman"/>
-          <w:color w:val="6A9955"/>
-          <w:kern w:val="0"/>
-          <w:sz w:val="21"/>
-          <w:szCs w:val="21"/>
-          <w:lang w:eastAsia="en-IN"/>
-          <w14:ligatures w14:val="none"/>
-        </w:rPr>
-        <w:t xml:space="preserve"> for categorical features</w:t>
+        <w:t>#missing values handeling for categorical features</w:t>
       </w:r>
     </w:p>
     <w:p>
@@ -29093,7 +29801,33 @@
           <w:lang w:eastAsia="en-IN"/>
           <w14:ligatures w14:val="none"/>
         </w:rPr>
-        <w:t>#now we need to combine numerical pipeline with categorical pipeline</w:t>
+        <w:t>#</w:t>
+      </w:r>
+      <w:proofErr w:type="gramStart"/>
+      <w:r>
+        <w:rPr>
+          <w:rFonts w:ascii="Consolas" w:eastAsia="Times New Roman" w:hAnsi="Consolas" w:cs="Times New Roman"/>
+          <w:color w:val="6A9955"/>
+          <w:kern w:val="0"/>
+          <w:sz w:val="21"/>
+          <w:szCs w:val="21"/>
+          <w:lang w:eastAsia="en-IN"/>
+          <w14:ligatures w14:val="none"/>
+        </w:rPr>
+        <w:t>now</w:t>
+      </w:r>
+      <w:proofErr w:type="gramEnd"/>
+      <w:r>
+        <w:rPr>
+          <w:rFonts w:ascii="Consolas" w:eastAsia="Times New Roman" w:hAnsi="Consolas" w:cs="Times New Roman"/>
+          <w:color w:val="6A9955"/>
+          <w:kern w:val="0"/>
+          <w:sz w:val="21"/>
+          <w:szCs w:val="21"/>
+          <w:lang w:eastAsia="en-IN"/>
+          <w14:ligatures w14:val="none"/>
+        </w:rPr>
+        <w:t xml:space="preserve"> we need to combine numerical pipeline with categorical pipeline</w:t>
       </w:r>
     </w:p>
     <w:p>
@@ -29789,7 +30523,33 @@
           <w:lang w:eastAsia="en-IN"/>
           <w14:ligatures w14:val="none"/>
         </w:rPr>
-        <w:t>#here above we created a numerical pipeline which is doing two tasks,</w:t>
+        <w:t>#</w:t>
+      </w:r>
+      <w:proofErr w:type="gramStart"/>
+      <w:r>
+        <w:rPr>
+          <w:rFonts w:ascii="Consolas" w:eastAsia="Times New Roman" w:hAnsi="Consolas" w:cs="Times New Roman"/>
+          <w:color w:val="6A9955"/>
+          <w:kern w:val="0"/>
+          <w:sz w:val="21"/>
+          <w:szCs w:val="21"/>
+          <w:lang w:eastAsia="en-IN"/>
+          <w14:ligatures w14:val="none"/>
+        </w:rPr>
+        <w:t>here</w:t>
+      </w:r>
+      <w:proofErr w:type="gramEnd"/>
+      <w:r>
+        <w:rPr>
+          <w:rFonts w:ascii="Consolas" w:eastAsia="Times New Roman" w:hAnsi="Consolas" w:cs="Times New Roman"/>
+          <w:color w:val="6A9955"/>
+          <w:kern w:val="0"/>
+          <w:sz w:val="21"/>
+          <w:szCs w:val="21"/>
+          <w:lang w:eastAsia="en-IN"/>
+          <w14:ligatures w14:val="none"/>
+        </w:rPr>
+        <w:t xml:space="preserve"> above we created a numerical pipeline which is doing two tasks,</w:t>
       </w:r>
     </w:p>
     <w:p>
@@ -29867,7 +30627,33 @@
           <w:lang w:eastAsia="en-IN"/>
           <w14:ligatures w14:val="none"/>
         </w:rPr>
-        <w:t>#then we created logging.info</w:t>
+        <w:t>#</w:t>
+      </w:r>
+      <w:proofErr w:type="gramStart"/>
+      <w:r>
+        <w:rPr>
+          <w:rFonts w:ascii="Consolas" w:eastAsia="Times New Roman" w:hAnsi="Consolas" w:cs="Times New Roman"/>
+          <w:color w:val="6A9955"/>
+          <w:kern w:val="0"/>
+          <w:sz w:val="21"/>
+          <w:szCs w:val="21"/>
+          <w:lang w:eastAsia="en-IN"/>
+          <w14:ligatures w14:val="none"/>
+        </w:rPr>
+        <w:t>then</w:t>
+      </w:r>
+      <w:proofErr w:type="gramEnd"/>
+      <w:r>
+        <w:rPr>
+          <w:rFonts w:ascii="Consolas" w:eastAsia="Times New Roman" w:hAnsi="Consolas" w:cs="Times New Roman"/>
+          <w:color w:val="6A9955"/>
+          <w:kern w:val="0"/>
+          <w:sz w:val="21"/>
+          <w:szCs w:val="21"/>
+          <w:lang w:eastAsia="en-IN"/>
+          <w14:ligatures w14:val="none"/>
+        </w:rPr>
+        <w:t xml:space="preserve"> we created logging.info</w:t>
       </w:r>
     </w:p>
     <w:p>
@@ -33815,7 +34601,33 @@
           <w:lang w:eastAsia="en-IN"/>
           <w14:ligatures w14:val="none"/>
         </w:rPr>
-        <w:t>#where do we write the save object?</w:t>
+        <w:t>#</w:t>
+      </w:r>
+      <w:proofErr w:type="gramStart"/>
+      <w:r>
+        <w:rPr>
+          <w:rFonts w:ascii="Consolas" w:eastAsia="Times New Roman" w:hAnsi="Consolas" w:cs="Times New Roman"/>
+          <w:color w:val="6A9955"/>
+          <w:kern w:val="0"/>
+          <w:sz w:val="21"/>
+          <w:szCs w:val="21"/>
+          <w:lang w:eastAsia="en-IN"/>
+          <w14:ligatures w14:val="none"/>
+        </w:rPr>
+        <w:t>where</w:t>
+      </w:r>
+      <w:proofErr w:type="gramEnd"/>
+      <w:r>
+        <w:rPr>
+          <w:rFonts w:ascii="Consolas" w:eastAsia="Times New Roman" w:hAnsi="Consolas" w:cs="Times New Roman"/>
+          <w:color w:val="6A9955"/>
+          <w:kern w:val="0"/>
+          <w:sz w:val="21"/>
+          <w:szCs w:val="21"/>
+          <w:lang w:eastAsia="en-IN"/>
+          <w14:ligatures w14:val="none"/>
+        </w:rPr>
+        <w:t xml:space="preserve"> do we write the save object?</w:t>
       </w:r>
     </w:p>
     <w:p>
@@ -35166,7 +35978,33 @@
           <w:lang w:eastAsia="en-IN"/>
           <w14:ligatures w14:val="none"/>
         </w:rPr>
-        <w:t>#create a function</w:t>
+        <w:t>#</w:t>
+      </w:r>
+      <w:proofErr w:type="gramStart"/>
+      <w:r>
+        <w:rPr>
+          <w:rFonts w:ascii="Consolas" w:eastAsia="Times New Roman" w:hAnsi="Consolas" w:cs="Times New Roman"/>
+          <w:color w:val="6A9955"/>
+          <w:kern w:val="0"/>
+          <w:sz w:val="21"/>
+          <w:szCs w:val="21"/>
+          <w:lang w:eastAsia="en-IN"/>
+          <w14:ligatures w14:val="none"/>
+        </w:rPr>
+        <w:t>create</w:t>
+      </w:r>
+      <w:proofErr w:type="gramEnd"/>
+      <w:r>
+        <w:rPr>
+          <w:rFonts w:ascii="Consolas" w:eastAsia="Times New Roman" w:hAnsi="Consolas" w:cs="Times New Roman"/>
+          <w:color w:val="6A9955"/>
+          <w:kern w:val="0"/>
+          <w:sz w:val="21"/>
+          <w:szCs w:val="21"/>
+          <w:lang w:eastAsia="en-IN"/>
+          <w14:ligatures w14:val="none"/>
+        </w:rPr>
+        <w:t xml:space="preserve"> a function</w:t>
       </w:r>
     </w:p>
     <w:p>
@@ -36453,7 +37291,33 @@
           <w:lang w:eastAsia="en-IN"/>
           <w14:ligatures w14:val="none"/>
         </w:rPr>
-        <w:t>#in order to use this, we just import it</w:t>
+        <w:t>#</w:t>
+      </w:r>
+      <w:proofErr w:type="gramStart"/>
+      <w:r>
+        <w:rPr>
+          <w:rFonts w:ascii="Consolas" w:eastAsia="Times New Roman" w:hAnsi="Consolas" w:cs="Times New Roman"/>
+          <w:color w:val="6A9955"/>
+          <w:kern w:val="0"/>
+          <w:sz w:val="21"/>
+          <w:szCs w:val="21"/>
+          <w:lang w:eastAsia="en-IN"/>
+          <w14:ligatures w14:val="none"/>
+        </w:rPr>
+        <w:t>in order to</w:t>
+      </w:r>
+      <w:proofErr w:type="gramEnd"/>
+      <w:r>
+        <w:rPr>
+          <w:rFonts w:ascii="Consolas" w:eastAsia="Times New Roman" w:hAnsi="Consolas" w:cs="Times New Roman"/>
+          <w:color w:val="6A9955"/>
+          <w:kern w:val="0"/>
+          <w:sz w:val="21"/>
+          <w:szCs w:val="21"/>
+          <w:lang w:eastAsia="en-IN"/>
+          <w14:ligatures w14:val="none"/>
+        </w:rPr>
+        <w:t xml:space="preserve"> use this, we just import it</w:t>
       </w:r>
     </w:p>
     <w:p>
@@ -36486,6 +37350,9 @@
     <w:p/>
     <w:p>
       <w:r>
+        <w:rPr>
+          <w:noProof/>
+        </w:rPr>
         <w:drawing>
           <wp:inline distT="0" distB="0" distL="0" distR="0" wp14:anchorId="51FFEFE5" wp14:editId="432907AD">
             <wp:extent cx="5731510" cy="1483360"/>
@@ -36531,6 +37398,9 @@
     <w:p/>
     <w:p>
       <w:r>
+        <w:rPr>
+          <w:noProof/>
+        </w:rPr>
         <w:drawing>
           <wp:inline distT="0" distB="0" distL="0" distR="0" wp14:anchorId="66B4069B" wp14:editId="71905D45">
             <wp:extent cx="5731510" cy="1189990"/>
@@ -36609,7 +37479,33 @@
           <w:lang w:eastAsia="en-IN"/>
           <w14:ligatures w14:val="none"/>
         </w:rPr>
-        <w:t>#now to create a pipeline,</w:t>
+        <w:t>#</w:t>
+      </w:r>
+      <w:proofErr w:type="gramStart"/>
+      <w:r>
+        <w:rPr>
+          <w:rFonts w:ascii="Consolas" w:eastAsia="Times New Roman" w:hAnsi="Consolas" w:cs="Times New Roman"/>
+          <w:color w:val="6A9955"/>
+          <w:kern w:val="0"/>
+          <w:sz w:val="21"/>
+          <w:szCs w:val="21"/>
+          <w:lang w:eastAsia="en-IN"/>
+          <w14:ligatures w14:val="none"/>
+        </w:rPr>
+        <w:t>now</w:t>
+      </w:r>
+      <w:proofErr w:type="gramEnd"/>
+      <w:r>
+        <w:rPr>
+          <w:rFonts w:ascii="Consolas" w:eastAsia="Times New Roman" w:hAnsi="Consolas" w:cs="Times New Roman"/>
+          <w:color w:val="6A9955"/>
+          <w:kern w:val="0"/>
+          <w:sz w:val="21"/>
+          <w:szCs w:val="21"/>
+          <w:lang w:eastAsia="en-IN"/>
+          <w14:ligatures w14:val="none"/>
+        </w:rPr>
+        <w:t xml:space="preserve"> to create a pipeline,</w:t>
       </w:r>
     </w:p>
     <w:p>
@@ -37444,33 +38340,7 @@
           <w:lang w:eastAsia="en-IN"/>
           <w14:ligatures w14:val="none"/>
         </w:rPr>
-        <w:t xml:space="preserve">#missing values </w:t>
-      </w:r>
-      <w:proofErr w:type="spellStart"/>
-      <w:r>
-        <w:rPr>
-          <w:rFonts w:ascii="Consolas" w:eastAsia="Times New Roman" w:hAnsi="Consolas" w:cs="Times New Roman"/>
-          <w:color w:val="6A9955"/>
-          <w:kern w:val="0"/>
-          <w:sz w:val="21"/>
-          <w:szCs w:val="21"/>
-          <w:lang w:eastAsia="en-IN"/>
-          <w14:ligatures w14:val="none"/>
-        </w:rPr>
-        <w:t>handeling</w:t>
-      </w:r>
-      <w:proofErr w:type="spellEnd"/>
-      <w:r>
-        <w:rPr>
-          <w:rFonts w:ascii="Consolas" w:eastAsia="Times New Roman" w:hAnsi="Consolas" w:cs="Times New Roman"/>
-          <w:color w:val="6A9955"/>
-          <w:kern w:val="0"/>
-          <w:sz w:val="21"/>
-          <w:szCs w:val="21"/>
-          <w:lang w:eastAsia="en-IN"/>
-          <w14:ligatures w14:val="none"/>
-        </w:rPr>
-        <w:t xml:space="preserve"> for categorical features</w:t>
+        <w:t>#missing values handeling for categorical features</w:t>
       </w:r>
     </w:p>
     <w:p>
@@ -37761,6 +38631,9 @@
     <w:p/>
     <w:p>
       <w:r>
+        <w:rPr>
+          <w:noProof/>
+        </w:rPr>
         <w:drawing>
           <wp:inline distT="0" distB="0" distL="0" distR="0" wp14:anchorId="359DBDC5" wp14:editId="0C678981">
             <wp:extent cx="5731510" cy="942975"/>
@@ -38157,6 +39030,9 @@
     </w:p>
     <w:p>
       <w:r>
+        <w:rPr>
+          <w:noProof/>
+        </w:rPr>
         <w:lastRenderedPageBreak/>
         <w:drawing>
           <wp:inline distT="0" distB="0" distL="0" distR="0" wp14:anchorId="1BCEF2AE" wp14:editId="58DF8D99">
@@ -38201,6 +39077,9 @@
         <w:br/>
       </w:r>
       <w:r>
+        <w:rPr>
+          <w:noProof/>
+        </w:rPr>
         <w:drawing>
           <wp:inline distT="0" distB="0" distL="0" distR="0" wp14:anchorId="14344AE8" wp14:editId="352A582F">
             <wp:extent cx="2293819" cy="3048264"/>
@@ -38260,7 +39139,15 @@
         </w:numPr>
       </w:pPr>
       <w:r>
-        <w:t xml:space="preserve">We had so many different features, the main purpose of data transformation is feature engineering, data </w:t>
+        <w:t xml:space="preserve">We had so many different features, the main purpose of data transformation is </w:t>
+      </w:r>
+      <w:proofErr w:type="gramStart"/>
+      <w:r>
+        <w:t>feature</w:t>
+      </w:r>
+      <w:proofErr w:type="gramEnd"/>
+      <w:r>
+        <w:t xml:space="preserve"> engineering, data </w:t>
       </w:r>
       <w:r>
         <w:t>cleaning</w:t>
@@ -38311,6 +39198,26 @@
         <w:t>.</w:t>
       </w:r>
     </w:p>
+    <w:p>
+      <w:pPr>
+        <w:pStyle w:val="ListParagraph"/>
+      </w:pPr>
+    </w:p>
+    <w:p>
+      <w:pPr>
+        <w:pStyle w:val="Heading2"/>
+      </w:pPr>
+    </w:p>
+    <w:p>
+      <w:pPr>
+        <w:pStyle w:val="Heading2"/>
+      </w:pPr>
+      <w:r>
+        <w:t>Tutorial 6 : Model Training and Model Evaluating Component</w:t>
+      </w:r>
+    </w:p>
+    <w:p/>
+    <w:p/>
     <w:sectPr>
       <w:pgSz w:w="11906" w:h="16838"/>
       <w:pgMar w:top="1440" w:right="1440" w:bottom="1440" w:left="1440" w:header="708" w:footer="708" w:gutter="0"/>

</xml_diff>